<commit_message>
finshed html part of week 3's home page
</commit_message>
<xml_diff>
--- a/useful html notes.docx
+++ b/useful html notes.docx
@@ -2,7 +2,2241 @@
 <file path=word/document.xml><?xml version="1.0" encoding="utf-8"?>
 <w:document xmlns:wpc="http://schemas.microsoft.com/office/word/2010/wordprocessingCanvas" xmlns:cx="http://schemas.microsoft.com/office/drawing/2014/chartex" xmlns:cx1="http://schemas.microsoft.com/office/drawing/2015/9/8/chartex" xmlns:cx2="http://schemas.microsoft.com/office/drawing/2015/10/21/chartex" xmlns:cx3="http://schemas.microsoft.com/office/drawing/2016/5/9/chartex" xmlns:cx4="http://schemas.microsoft.com/office/drawing/2016/5/10/chartex" xmlns:cx5="http://schemas.microsoft.com/office/drawing/2016/5/11/chartex" xmlns:cx6="http://schemas.microsoft.com/office/drawing/2016/5/12/chartex" xmlns:cx7="http://schemas.microsoft.com/office/drawing/2016/5/13/chartex" xmlns:cx8="http://schemas.microsoft.com/office/drawing/2016/5/14/chartex" xmlns:mc="http://schemas.openxmlformats.org/markup-compatibility/2006" xmlns:aink="http://schemas.microsoft.com/office/drawing/2016/ink" xmlns:am3d="http://schemas.microsoft.com/office/drawing/2017/model3d" xmlns:o="urn:schemas-microsoft-com:office:office" xmlns:oel="http://schemas.microsoft.com/office/2019/extlst" xmlns:r="http://schemas.openxmlformats.org/officeDocument/2006/relationships" xmlns:m="http://schemas.openxmlformats.org/officeDocument/2006/math" xmlns:v="urn:schemas-microsoft-com:vml" xmlns:wp14="http://schemas.microsoft.com/office/word/2010/wordprocessingDrawing" xmlns:wp="http://schemas.openxmlformats.org/drawingml/2006/wordprocessingDrawing" xmlns:w10="urn:schemas-microsoft-com:office:word" xmlns:w="http://schemas.openxmlformats.org/wordprocessingml/2006/main" xmlns:w14="http://schemas.microsoft.com/office/word/2010/wordml" xmlns:w15="http://schemas.microsoft.com/office/word/2012/wordml" xmlns:w16cex="http://schemas.microsoft.com/office/word/2018/wordml/cex" xmlns:w16cid="http://schemas.microsoft.com/office/word/2016/wordml/cid" xmlns:w16="http://schemas.microsoft.com/office/word/2018/wordml" xmlns:w16sdtdh="http://schemas.microsoft.com/office/word/2020/wordml/sdtdatahash" xmlns:w16se="http://schemas.microsoft.com/office/word/2015/wordml/symex" xmlns:wpg="http://schemas.microsoft.com/office/word/2010/wordprocessingGroup" xmlns:wpi="http://schemas.microsoft.com/office/word/2010/wordprocessingInk" xmlns:wne="http://schemas.microsoft.com/office/word/2006/wordml" xmlns:wps="http://schemas.microsoft.com/office/word/2010/wordprocessingShape" mc:Ignorable="w14 w15 w16se w16cid w16 w16cex w16sdtdh wp14">
   <w:body>
-    <w:p/>
+    <w:p>
+      <w:pPr>
+        <w:pStyle w:val="ListParagraph"/>
+        <w:numPr>
+          <w:ilvl w:val="0"/>
+          <w:numId w:val="1"/>
+        </w:numPr>
+      </w:pPr>
+      <w:r>
+        <w:fldChar w:fldCharType="begin"/>
+      </w:r>
+      <w:r>
+        <w:instrText xml:space="preserve"> HYPERLINK "https://unbrokenbond.github.io/Html/" </w:instrText>
+      </w:r>
+      <w:r>
+        <w:fldChar w:fldCharType="separate"/>
+      </w:r>
+      <w:r>
+        <w:rPr>
+          <w:rStyle w:val="Hyperlink"/>
+        </w:rPr>
+        <w:t>https://unbrokenbond.github.io/Html/</w:t>
+      </w:r>
+      <w:r>
+        <w:rPr>
+          <w:rStyle w:val="Hyperlink"/>
+        </w:rPr>
+        <w:fldChar w:fldCharType="end"/>
+      </w:r>
+    </w:p>
+    <w:p>
+      <w:pPr>
+        <w:pStyle w:val="ListParagraph"/>
+        <w:numPr>
+          <w:ilvl w:val="0"/>
+          <w:numId w:val="1"/>
+        </w:numPr>
+      </w:pPr>
+      <w:r>
+        <w:t xml:space="preserve">! followed by [tab] will auto generate basic setup </w:t>
+      </w:r>
+    </w:p>
+    <w:p>
+      <w:pPr>
+        <w:pStyle w:val="ListParagraph"/>
+        <w:numPr>
+          <w:ilvl w:val="0"/>
+          <w:numId w:val="1"/>
+        </w:numPr>
+      </w:pPr>
+      <w:r>
+        <w:t>Hosting – need a server, domain name</w:t>
+      </w:r>
+      <w:r>
+        <w:t xml:space="preserve"> (unique – registered with DNS)</w:t>
+      </w:r>
+      <w:r>
+        <w:t>,</w:t>
+      </w:r>
+      <w:r>
+        <w:t xml:space="preserve"> FTP (file transfer to the server), </w:t>
+      </w:r>
+    </w:p>
+    <w:p>
+      <w:pPr>
+        <w:pStyle w:val="ListParagraph"/>
+        <w:numPr>
+          <w:ilvl w:val="0"/>
+          <w:numId w:val="1"/>
+        </w:numPr>
+      </w:pPr>
+      <w:r>
+        <w:t>Comments</w:t>
+      </w:r>
+    </w:p>
+    <w:p>
+      <w:pPr>
+        <w:pStyle w:val="ListParagraph"/>
+        <w:numPr>
+          <w:ilvl w:val="1"/>
+          <w:numId w:val="1"/>
+        </w:numPr>
+      </w:pPr>
+      <w:r>
+        <w:t xml:space="preserve">HTML </w:t>
+      </w:r>
+      <w:proofErr w:type="gramStart"/>
+      <w:r>
+        <w:t>&lt;!--</w:t>
+      </w:r>
+      <w:proofErr w:type="gramEnd"/>
+      <w:r>
+        <w:t xml:space="preserve"> --&gt;</w:t>
+      </w:r>
+    </w:p>
+    <w:p>
+      <w:pPr>
+        <w:pStyle w:val="ListParagraph"/>
+        <w:numPr>
+          <w:ilvl w:val="1"/>
+          <w:numId w:val="1"/>
+        </w:numPr>
+      </w:pPr>
+      <w:r>
+        <w:t>CSS /* */</w:t>
+      </w:r>
+    </w:p>
+    <w:p>
+      <w:pPr>
+        <w:pStyle w:val="ListParagraph"/>
+        <w:numPr>
+          <w:ilvl w:val="0"/>
+          <w:numId w:val="1"/>
+        </w:numPr>
+      </w:pPr>
+      <w:r>
+        <w:t xml:space="preserve">CSS Syntax 1. Body {background-color: </w:t>
+      </w:r>
+      <w:proofErr w:type="spellStart"/>
+      <w:r>
+        <w:t>lightblue</w:t>
+      </w:r>
+      <w:proofErr w:type="spellEnd"/>
+      <w:r>
+        <w:t xml:space="preserve">;} </w:t>
+      </w:r>
+    </w:p>
+    <w:p>
+      <w:pPr>
+        <w:pStyle w:val="ListParagraph"/>
+        <w:numPr>
+          <w:ilvl w:val="1"/>
+          <w:numId w:val="1"/>
+        </w:numPr>
+      </w:pPr>
+      <w:r>
+        <w:t xml:space="preserve">Body is the selector </w:t>
+      </w:r>
+    </w:p>
+    <w:p>
+      <w:pPr>
+        <w:pStyle w:val="ListParagraph"/>
+        <w:numPr>
+          <w:ilvl w:val="1"/>
+          <w:numId w:val="1"/>
+        </w:numPr>
+      </w:pPr>
+      <w:r>
+        <w:t>Background-color is the property name</w:t>
+      </w:r>
+    </w:p>
+    <w:p>
+      <w:pPr>
+        <w:pStyle w:val="ListParagraph"/>
+        <w:numPr>
+          <w:ilvl w:val="1"/>
+          <w:numId w:val="1"/>
+        </w:numPr>
+      </w:pPr>
+      <w:proofErr w:type="spellStart"/>
+      <w:r>
+        <w:t>Lightblue</w:t>
+      </w:r>
+      <w:proofErr w:type="spellEnd"/>
+      <w:r>
+        <w:t xml:space="preserve"> is the value</w:t>
+      </w:r>
+      <w:r>
+        <w:t xml:space="preserve"> </w:t>
+      </w:r>
+      <w:r>
+        <w:t xml:space="preserve"> </w:t>
+      </w:r>
+    </w:p>
+    <w:p>
+      <w:pPr>
+        <w:pStyle w:val="ListParagraph"/>
+        <w:numPr>
+          <w:ilvl w:val="1"/>
+          <w:numId w:val="1"/>
+        </w:numPr>
+      </w:pPr>
+      <w:r>
+        <w:rPr>
+          <w:noProof/>
+        </w:rPr>
+        <w:drawing>
+          <wp:inline distT="0" distB="0" distL="0" distR="0" wp14:anchorId="193ECF4E" wp14:editId="07DF4661">
+            <wp:extent cx="2796540" cy="3181606"/>
+            <wp:effectExtent l="0" t="0" r="3810" b="0"/>
+            <wp:docPr id="1" name="Picture 1"/>
+            <wp:cNvGraphicFramePr>
+              <a:graphicFrameLocks xmlns:a="http://schemas.openxmlformats.org/drawingml/2006/main" noChangeAspect="1"/>
+            </wp:cNvGraphicFramePr>
+            <a:graphic xmlns:a="http://schemas.openxmlformats.org/drawingml/2006/main">
+              <a:graphicData uri="http://schemas.openxmlformats.org/drawingml/2006/picture">
+                <pic:pic xmlns:pic="http://schemas.openxmlformats.org/drawingml/2006/picture">
+                  <pic:nvPicPr>
+                    <pic:cNvPr id="1" name=""/>
+                    <pic:cNvPicPr/>
+                  </pic:nvPicPr>
+                  <pic:blipFill>
+                    <a:blip r:embed="rId5"/>
+                    <a:stretch>
+                      <a:fillRect/>
+                    </a:stretch>
+                  </pic:blipFill>
+                  <pic:spPr>
+                    <a:xfrm>
+                      <a:off x="0" y="0"/>
+                      <a:ext cx="2801761" cy="3187545"/>
+                    </a:xfrm>
+                    <a:prstGeom prst="rect">
+                      <a:avLst/>
+                    </a:prstGeom>
+                  </pic:spPr>
+                </pic:pic>
+              </a:graphicData>
+            </a:graphic>
+          </wp:inline>
+        </w:drawing>
+      </w:r>
+    </w:p>
+    <w:p>
+      <w:pPr>
+        <w:pStyle w:val="ListParagraph"/>
+        <w:numPr>
+          <w:ilvl w:val="0"/>
+          <w:numId w:val="1"/>
+        </w:numPr>
+      </w:pPr>
+      <w:r>
+        <w:t xml:space="preserve">CSS Precedence &amp; Inheritance </w:t>
+      </w:r>
+    </w:p>
+    <w:p>
+      <w:pPr>
+        <w:pStyle w:val="ListParagraph"/>
+        <w:numPr>
+          <w:ilvl w:val="1"/>
+          <w:numId w:val="1"/>
+        </w:numPr>
+      </w:pPr>
+      <w:r>
+        <w:t>In line &gt; imbedded &gt; external</w:t>
+      </w:r>
+    </w:p>
+    <w:p>
+      <w:pPr>
+        <w:pStyle w:val="ListParagraph"/>
+        <w:numPr>
+          <w:ilvl w:val="1"/>
+          <w:numId w:val="1"/>
+        </w:numPr>
+      </w:pPr>
+      <w:r>
+        <w:t xml:space="preserve">Try to only use external </w:t>
+      </w:r>
+    </w:p>
+    <w:p>
+      <w:pPr>
+        <w:pStyle w:val="ListParagraph"/>
+        <w:numPr>
+          <w:ilvl w:val="1"/>
+          <w:numId w:val="1"/>
+        </w:numPr>
+      </w:pPr>
+      <w:r>
+        <w:t xml:space="preserve">2 values set on same level </w:t>
+      </w:r>
+      <w:r>
+        <w:sym w:font="Wingdings" w:char="F0E0"/>
+      </w:r>
+      <w:r>
+        <w:t xml:space="preserve"> the second selector takes precedence </w:t>
+      </w:r>
+    </w:p>
+    <w:p>
+      <w:pPr>
+        <w:pStyle w:val="ListParagraph"/>
+        <w:numPr>
+          <w:ilvl w:val="0"/>
+          <w:numId w:val="1"/>
+        </w:numPr>
+      </w:pPr>
+      <w:r>
+        <w:t xml:space="preserve">CSS Fonts </w:t>
+      </w:r>
+    </w:p>
+    <w:p>
+      <w:pPr>
+        <w:pStyle w:val="ListParagraph"/>
+        <w:numPr>
+          <w:ilvl w:val="1"/>
+          <w:numId w:val="1"/>
+        </w:numPr>
+      </w:pPr>
+      <w:r>
+        <w:t>Basic fonts everyone has or Google fonts – import or DL them</w:t>
+      </w:r>
+    </w:p>
+    <w:p>
+      <w:pPr>
+        <w:pStyle w:val="ListParagraph"/>
+        <w:numPr>
+          <w:ilvl w:val="2"/>
+          <w:numId w:val="1"/>
+        </w:numPr>
+      </w:pPr>
+      <w:r>
+        <w:t>Basic fonts can just be typed into code</w:t>
+      </w:r>
+      <w:r>
+        <w:t xml:space="preserve"> without importing</w:t>
+      </w:r>
+    </w:p>
+    <w:p>
+      <w:pPr>
+        <w:pStyle w:val="ListParagraph"/>
+        <w:numPr>
+          <w:ilvl w:val="3"/>
+          <w:numId w:val="1"/>
+        </w:numPr>
+      </w:pPr>
+      <w:r>
+        <w:t>Body {font-family: Arial;}</w:t>
+      </w:r>
+    </w:p>
+    <w:p>
+      <w:pPr>
+        <w:pStyle w:val="ListParagraph"/>
+        <w:numPr>
+          <w:ilvl w:val="2"/>
+          <w:numId w:val="1"/>
+        </w:numPr>
+      </w:pPr>
+      <w:r>
+        <w:t xml:space="preserve">Imported fonts must be @import </w:t>
+      </w:r>
+      <w:proofErr w:type="spellStart"/>
+      <w:r>
+        <w:t>url</w:t>
+      </w:r>
+      <w:proofErr w:type="spellEnd"/>
+      <w:r>
+        <w:t>(‘https://link’);</w:t>
+      </w:r>
+    </w:p>
+    <w:p>
+      <w:pPr>
+        <w:pStyle w:val="ListParagraph"/>
+        <w:numPr>
+          <w:ilvl w:val="3"/>
+          <w:numId w:val="1"/>
+        </w:numPr>
+      </w:pPr>
+      <w:r>
+        <w:t>Body {font-family: ‘Rock Salt’, ‘Bradley Hand’, sans-serif</w:t>
+      </w:r>
+    </w:p>
+    <w:p>
+      <w:pPr>
+        <w:pStyle w:val="ListParagraph"/>
+        <w:numPr>
+          <w:ilvl w:val="4"/>
+          <w:numId w:val="1"/>
+        </w:numPr>
+      </w:pPr>
+      <w:r>
+        <w:t>If there is a space, you must put it in ‘’</w:t>
+      </w:r>
+    </w:p>
+    <w:p>
+      <w:pPr>
+        <w:pStyle w:val="ListParagraph"/>
+        <w:numPr>
+          <w:ilvl w:val="2"/>
+          <w:numId w:val="1"/>
+        </w:numPr>
+      </w:pPr>
+      <w:r>
+        <w:t xml:space="preserve">You can provide alternative fonts if your font is not available (prefer not to have a random font that is generated) </w:t>
+      </w:r>
+    </w:p>
+    <w:p>
+      <w:pPr>
+        <w:pStyle w:val="ListParagraph"/>
+        <w:numPr>
+          <w:ilvl w:val="3"/>
+          <w:numId w:val="1"/>
+        </w:numPr>
+      </w:pPr>
+      <w:r>
+        <w:t>Body {font-family: Arial, Verdana, sans-serif;}</w:t>
+      </w:r>
+    </w:p>
+    <w:p>
+      <w:pPr>
+        <w:pStyle w:val="ListParagraph"/>
+        <w:numPr>
+          <w:ilvl w:val="1"/>
+          <w:numId w:val="1"/>
+        </w:numPr>
+      </w:pPr>
+      <w:r>
+        <w:t xml:space="preserve">Font-size, letter-spacing, line-height, </w:t>
+      </w:r>
+    </w:p>
+    <w:p>
+      <w:pPr>
+        <w:pStyle w:val="ListParagraph"/>
+        <w:numPr>
+          <w:ilvl w:val="0"/>
+          <w:numId w:val="1"/>
+        </w:numPr>
+      </w:pPr>
+      <w:r>
+        <w:lastRenderedPageBreak/>
+        <w:t>CSS Colors</w:t>
+      </w:r>
+    </w:p>
+    <w:p>
+      <w:pPr>
+        <w:pStyle w:val="ListParagraph"/>
+        <w:numPr>
+          <w:ilvl w:val="1"/>
+          <w:numId w:val="1"/>
+        </w:numPr>
+      </w:pPr>
+      <w:r>
+        <w:t>Color names, RGB values, hexadecimal codes</w:t>
+      </w:r>
+    </w:p>
+    <w:p>
+      <w:pPr>
+        <w:pStyle w:val="ListParagraph"/>
+        <w:numPr>
+          <w:ilvl w:val="1"/>
+          <w:numId w:val="1"/>
+        </w:numPr>
+      </w:pPr>
+      <w:r>
+        <w:rPr>
+          <w:noProof/>
+        </w:rPr>
+        <w:drawing>
+          <wp:inline distT="0" distB="0" distL="0" distR="0" wp14:anchorId="008B6C4A" wp14:editId="154E2EEF">
+            <wp:extent cx="1270458" cy="1219200"/>
+            <wp:effectExtent l="0" t="0" r="6350" b="0"/>
+            <wp:docPr id="2" name="Picture 2"/>
+            <wp:cNvGraphicFramePr>
+              <a:graphicFrameLocks xmlns:a="http://schemas.openxmlformats.org/drawingml/2006/main" noChangeAspect="1"/>
+            </wp:cNvGraphicFramePr>
+            <a:graphic xmlns:a="http://schemas.openxmlformats.org/drawingml/2006/main">
+              <a:graphicData uri="http://schemas.openxmlformats.org/drawingml/2006/picture">
+                <pic:pic xmlns:pic="http://schemas.openxmlformats.org/drawingml/2006/picture">
+                  <pic:nvPicPr>
+                    <pic:cNvPr id="1" name=""/>
+                    <pic:cNvPicPr/>
+                  </pic:nvPicPr>
+                  <pic:blipFill>
+                    <a:blip r:embed="rId6"/>
+                    <a:stretch>
+                      <a:fillRect/>
+                    </a:stretch>
+                  </pic:blipFill>
+                  <pic:spPr>
+                    <a:xfrm>
+                      <a:off x="0" y="0"/>
+                      <a:ext cx="1276429" cy="1224930"/>
+                    </a:xfrm>
+                    <a:prstGeom prst="rect">
+                      <a:avLst/>
+                    </a:prstGeom>
+                  </pic:spPr>
+                </pic:pic>
+              </a:graphicData>
+            </a:graphic>
+          </wp:inline>
+        </w:drawing>
+      </w:r>
+      <w:r>
+        <w:rPr>
+          <w:noProof/>
+        </w:rPr>
+        <w:t xml:space="preserve"> </w:t>
+      </w:r>
+      <w:r>
+        <w:rPr>
+          <w:noProof/>
+        </w:rPr>
+        <w:drawing>
+          <wp:inline distT="0" distB="0" distL="0" distR="0" wp14:anchorId="4C4C4DFA" wp14:editId="7838ECC4">
+            <wp:extent cx="1051733" cy="1257300"/>
+            <wp:effectExtent l="0" t="0" r="0" b="0"/>
+            <wp:docPr id="3" name="Picture 3"/>
+            <wp:cNvGraphicFramePr>
+              <a:graphicFrameLocks xmlns:a="http://schemas.openxmlformats.org/drawingml/2006/main" noChangeAspect="1"/>
+            </wp:cNvGraphicFramePr>
+            <a:graphic xmlns:a="http://schemas.openxmlformats.org/drawingml/2006/main">
+              <a:graphicData uri="http://schemas.openxmlformats.org/drawingml/2006/picture">
+                <pic:pic xmlns:pic="http://schemas.openxmlformats.org/drawingml/2006/picture">
+                  <pic:nvPicPr>
+                    <pic:cNvPr id="1" name=""/>
+                    <pic:cNvPicPr/>
+                  </pic:nvPicPr>
+                  <pic:blipFill>
+                    <a:blip r:embed="rId7"/>
+                    <a:stretch>
+                      <a:fillRect/>
+                    </a:stretch>
+                  </pic:blipFill>
+                  <pic:spPr>
+                    <a:xfrm>
+                      <a:off x="0" y="0"/>
+                      <a:ext cx="1059684" cy="1266805"/>
+                    </a:xfrm>
+                    <a:prstGeom prst="rect">
+                      <a:avLst/>
+                    </a:prstGeom>
+                  </pic:spPr>
+                </pic:pic>
+              </a:graphicData>
+            </a:graphic>
+          </wp:inline>
+        </w:drawing>
+      </w:r>
+    </w:p>
+    <w:p>
+      <w:pPr>
+        <w:pStyle w:val="ListParagraph"/>
+        <w:numPr>
+          <w:ilvl w:val="1"/>
+          <w:numId w:val="1"/>
+        </w:numPr>
+      </w:pPr>
+      <w:r>
+        <w:t xml:space="preserve">Hexadecimal # </w:t>
+      </w:r>
+    </w:p>
+    <w:p>
+      <w:pPr>
+        <w:pStyle w:val="ListParagraph"/>
+        <w:numPr>
+          <w:ilvl w:val="2"/>
+          <w:numId w:val="1"/>
+        </w:numPr>
+      </w:pPr>
+      <w:r>
+        <w:t>First 2 digits = red</w:t>
+      </w:r>
+    </w:p>
+    <w:p>
+      <w:pPr>
+        <w:pStyle w:val="ListParagraph"/>
+        <w:numPr>
+          <w:ilvl w:val="2"/>
+          <w:numId w:val="1"/>
+        </w:numPr>
+      </w:pPr>
+      <w:r>
+        <w:t>Next 2 = green</w:t>
+      </w:r>
+    </w:p>
+    <w:p>
+      <w:pPr>
+        <w:pStyle w:val="ListParagraph"/>
+        <w:numPr>
+          <w:ilvl w:val="2"/>
+          <w:numId w:val="1"/>
+        </w:numPr>
+      </w:pPr>
+      <w:r>
+        <w:t xml:space="preserve">Next 2 = blue </w:t>
+      </w:r>
+    </w:p>
+    <w:p>
+      <w:pPr>
+        <w:pStyle w:val="ListParagraph"/>
+        <w:numPr>
+          <w:ilvl w:val="2"/>
+          <w:numId w:val="1"/>
+        </w:numPr>
+      </w:pPr>
+      <w:r>
+        <w:t>FF is highest value, 00 is lowest value</w:t>
+      </w:r>
+    </w:p>
+    <w:p>
+      <w:pPr>
+        <w:pStyle w:val="ListParagraph"/>
+        <w:numPr>
+          <w:ilvl w:val="1"/>
+          <w:numId w:val="1"/>
+        </w:numPr>
+      </w:pPr>
+      <w:r>
+        <w:t xml:space="preserve">RGB </w:t>
+      </w:r>
+    </w:p>
+    <w:p>
+      <w:pPr>
+        <w:pStyle w:val="ListParagraph"/>
+        <w:numPr>
+          <w:ilvl w:val="2"/>
+          <w:numId w:val="1"/>
+        </w:numPr>
+      </w:pPr>
+      <w:r>
+        <w:t>Can add an alpha or ‘a’ to the value</w:t>
+      </w:r>
+    </w:p>
+    <w:p>
+      <w:pPr>
+        <w:pStyle w:val="ListParagraph"/>
+        <w:numPr>
+          <w:ilvl w:val="3"/>
+          <w:numId w:val="1"/>
+        </w:numPr>
+      </w:pPr>
+      <w:r>
+        <w:t>Transparent 0.0 – 1.0 solid</w:t>
+      </w:r>
+    </w:p>
+    <w:p>
+      <w:pPr>
+        <w:pStyle w:val="ListParagraph"/>
+        <w:numPr>
+          <w:ilvl w:val="1"/>
+          <w:numId w:val="1"/>
+        </w:numPr>
+      </w:pPr>
+      <w:r>
+        <w:t xml:space="preserve">Test contrast contrast-ratio.com </w:t>
+      </w:r>
+    </w:p>
+    <w:p>
+      <w:pPr>
+        <w:pStyle w:val="ListParagraph"/>
+        <w:numPr>
+          <w:ilvl w:val="0"/>
+          <w:numId w:val="1"/>
+        </w:numPr>
+      </w:pPr>
+      <w:r>
+        <w:t>Week3</w:t>
+      </w:r>
+    </w:p>
+    <w:p>
+      <w:pPr>
+        <w:pStyle w:val="ListParagraph"/>
+        <w:numPr>
+          <w:ilvl w:val="1"/>
+          <w:numId w:val="1"/>
+        </w:numPr>
+      </w:pPr>
+      <w:r>
+        <w:t>Class and ID Attributes</w:t>
+      </w:r>
+    </w:p>
+    <w:p>
+      <w:pPr>
+        <w:pStyle w:val="ListParagraph"/>
+        <w:numPr>
+          <w:ilvl w:val="2"/>
+          <w:numId w:val="1"/>
+        </w:numPr>
+      </w:pPr>
+      <w:r>
+        <w:t xml:space="preserve">Element name (p, h1, etc.) </w:t>
+      </w:r>
+    </w:p>
+    <w:p>
+      <w:pPr>
+        <w:pStyle w:val="ListParagraph"/>
+        <w:numPr>
+          <w:ilvl w:val="2"/>
+          <w:numId w:val="1"/>
+        </w:numPr>
+      </w:pPr>
+      <w:r>
+        <w:t>Class = any name you desire (no number)</w:t>
+      </w:r>
+    </w:p>
+    <w:p>
+      <w:pPr>
+        <w:pStyle w:val="ListParagraph"/>
+        <w:numPr>
+          <w:ilvl w:val="3"/>
+          <w:numId w:val="1"/>
+        </w:numPr>
+      </w:pPr>
+      <w:r>
+        <w:t xml:space="preserve">Useful when only wanting to apply </w:t>
+      </w:r>
+      <w:proofErr w:type="spellStart"/>
+      <w:r>
+        <w:t>css</w:t>
+      </w:r>
+      <w:proofErr w:type="spellEnd"/>
+      <w:r>
+        <w:t xml:space="preserve"> to specific things and not all of the p’s, etc. </w:t>
+      </w:r>
+    </w:p>
+    <w:p>
+      <w:pPr>
+        <w:pStyle w:val="ListParagraph"/>
+        <w:numPr>
+          <w:ilvl w:val="3"/>
+          <w:numId w:val="1"/>
+        </w:numPr>
+      </w:pPr>
+      <w:r>
+        <w:t>Placed in the beginning tag of the element &lt;p class = “???”&gt; &lt;/p&gt;</w:t>
+      </w:r>
+    </w:p>
+    <w:p>
+      <w:pPr>
+        <w:pStyle w:val="ListParagraph"/>
+        <w:numPr>
+          <w:ilvl w:val="3"/>
+          <w:numId w:val="1"/>
+        </w:numPr>
+      </w:pPr>
+      <w:r>
+        <w:t>.”</w:t>
+      </w:r>
+      <w:proofErr w:type="gramStart"/>
+      <w:r>
+        <w:t>???”{</w:t>
+      </w:r>
+      <w:proofErr w:type="gramEnd"/>
+      <w:r>
+        <w:t>color: green;}</w:t>
+      </w:r>
+    </w:p>
+    <w:p>
+      <w:pPr>
+        <w:pStyle w:val="ListParagraph"/>
+        <w:numPr>
+          <w:ilvl w:val="4"/>
+          <w:numId w:val="1"/>
+        </w:numPr>
+      </w:pPr>
+      <w:r>
+        <w:t xml:space="preserve">We put a “.” At the beginning to tell </w:t>
+      </w:r>
+      <w:proofErr w:type="spellStart"/>
+      <w:r>
+        <w:t>css</w:t>
+      </w:r>
+      <w:proofErr w:type="spellEnd"/>
+      <w:r>
+        <w:t xml:space="preserve"> to look for a class name</w:t>
+      </w:r>
+    </w:p>
+    <w:p>
+      <w:pPr>
+        <w:pStyle w:val="ListParagraph"/>
+        <w:numPr>
+          <w:ilvl w:val="2"/>
+          <w:numId w:val="1"/>
+        </w:numPr>
+      </w:pPr>
+      <w:r>
+        <w:t>ID attribute</w:t>
+      </w:r>
+      <w:r>
+        <w:t xml:space="preserve"> = different from class as it is only applied to 1 element</w:t>
+      </w:r>
+    </w:p>
+    <w:p>
+      <w:pPr>
+        <w:pStyle w:val="ListParagraph"/>
+        <w:numPr>
+          <w:ilvl w:val="3"/>
+          <w:numId w:val="1"/>
+        </w:numPr>
+      </w:pPr>
+      <w:r>
+        <w:t>In html &lt;h1 id</w:t>
+      </w:r>
+      <w:proofErr w:type="gramStart"/>
+      <w:r>
+        <w:t>=”</w:t>
+      </w:r>
+      <w:proofErr w:type="spellStart"/>
+      <w:r>
+        <w:t>myheader</w:t>
+      </w:r>
+      <w:proofErr w:type="spellEnd"/>
+      <w:proofErr w:type="gramEnd"/>
+      <w:r>
+        <w:t>”&gt; html</w:t>
+      </w:r>
+    </w:p>
+    <w:p>
+      <w:pPr>
+        <w:pStyle w:val="ListParagraph"/>
+        <w:numPr>
+          <w:ilvl w:val="3"/>
+          <w:numId w:val="1"/>
+        </w:numPr>
+      </w:pPr>
+      <w:r>
+        <w:t xml:space="preserve">In </w:t>
+      </w:r>
+      <w:proofErr w:type="spellStart"/>
+      <w:r>
+        <w:t>css</w:t>
+      </w:r>
+      <w:proofErr w:type="spellEnd"/>
+      <w:r>
+        <w:t xml:space="preserve"> </w:t>
+      </w:r>
+      <w:proofErr w:type="gramStart"/>
+      <w:r>
+        <w:t>#”myheader</w:t>
+      </w:r>
+      <w:proofErr w:type="gramEnd"/>
+      <w:r>
+        <w:t xml:space="preserve">”{attributes;} </w:t>
+      </w:r>
+    </w:p>
+    <w:p>
+      <w:pPr>
+        <w:pStyle w:val="ListParagraph"/>
+        <w:numPr>
+          <w:ilvl w:val="4"/>
+          <w:numId w:val="1"/>
+        </w:numPr>
+      </w:pPr>
+      <w:r>
+        <w:t xml:space="preserve">“#” at the beginning to tell </w:t>
+      </w:r>
+      <w:proofErr w:type="spellStart"/>
+      <w:r>
+        <w:t>css</w:t>
+      </w:r>
+      <w:proofErr w:type="spellEnd"/>
+      <w:r>
+        <w:t xml:space="preserve"> that </w:t>
+      </w:r>
+      <w:r>
+        <w:t>it’s</w:t>
+      </w:r>
+      <w:r>
+        <w:t xml:space="preserve"> an ID</w:t>
+      </w:r>
+    </w:p>
+    <w:p>
+      <w:pPr>
+        <w:pStyle w:val="ListParagraph"/>
+        <w:numPr>
+          <w:ilvl w:val="1"/>
+          <w:numId w:val="1"/>
+        </w:numPr>
+      </w:pPr>
+      <w:r>
+        <w:t>HTML File Basics</w:t>
+      </w:r>
+    </w:p>
+    <w:p>
+      <w:pPr>
+        <w:pStyle w:val="ListParagraph"/>
+        <w:numPr>
+          <w:ilvl w:val="2"/>
+          <w:numId w:val="1"/>
+        </w:numPr>
+      </w:pPr>
+      <w:r>
+        <w:t>Naming rules:</w:t>
+      </w:r>
+    </w:p>
+    <w:p>
+      <w:pPr>
+        <w:pStyle w:val="ListParagraph"/>
+        <w:numPr>
+          <w:ilvl w:val="3"/>
+          <w:numId w:val="1"/>
+        </w:numPr>
+      </w:pPr>
+      <w:r>
+        <w:t>Save file names in all lower case, only use alphabet, dashes or underscore</w:t>
+      </w:r>
+    </w:p>
+    <w:p>
+      <w:pPr>
+        <w:pStyle w:val="ListParagraph"/>
+        <w:numPr>
+          <w:ilvl w:val="3"/>
+          <w:numId w:val="1"/>
+        </w:numPr>
+      </w:pPr>
+      <w:r>
+        <w:t>Index file will always be recognized as the home of your website by default</w:t>
+      </w:r>
+    </w:p>
+    <w:p>
+      <w:pPr>
+        <w:pStyle w:val="ListParagraph"/>
+        <w:numPr>
+          <w:ilvl w:val="3"/>
+          <w:numId w:val="1"/>
+        </w:numPr>
+      </w:pPr>
+      <w:r>
+        <w:t xml:space="preserve">! followed by tab </w:t>
+      </w:r>
+      <w:r>
+        <w:sym w:font="Wingdings" w:char="F0E0"/>
+      </w:r>
+      <w:r>
+        <w:t xml:space="preserve"> basic html setup </w:t>
+      </w:r>
+    </w:p>
+    <w:p>
+      <w:pPr>
+        <w:pStyle w:val="ListParagraph"/>
+        <w:numPr>
+          <w:ilvl w:val="3"/>
+          <w:numId w:val="1"/>
+        </w:numPr>
+      </w:pPr>
+      <w:r>
+        <w:t xml:space="preserve">Meta tags – </w:t>
+      </w:r>
+      <w:r>
+        <w:t xml:space="preserve">belong in the head section, they </w:t>
+      </w:r>
+      <w:r>
+        <w:t xml:space="preserve">add additional info for your website (not shown on website) </w:t>
+      </w:r>
+    </w:p>
+    <w:p>
+      <w:pPr>
+        <w:pStyle w:val="ListParagraph"/>
+        <w:numPr>
+          <w:ilvl w:val="4"/>
+          <w:numId w:val="1"/>
+        </w:numPr>
+      </w:pPr>
+      <w:r>
+        <w:t xml:space="preserve">Charset = UTF-8 (Unicode) </w:t>
+      </w:r>
+      <w:r>
+        <w:sym w:font="Wingdings" w:char="F0E0"/>
+      </w:r>
+      <w:r>
+        <w:t xml:space="preserve"> character set we are using </w:t>
+      </w:r>
+    </w:p>
+    <w:p>
+      <w:pPr>
+        <w:pStyle w:val="ListParagraph"/>
+        <w:numPr>
+          <w:ilvl w:val="4"/>
+          <w:numId w:val="1"/>
+        </w:numPr>
+      </w:pPr>
+      <w:r>
+        <w:t>http-</w:t>
+      </w:r>
+      <w:proofErr w:type="spellStart"/>
+      <w:r>
+        <w:t>equiv</w:t>
+      </w:r>
+      <w:proofErr w:type="spellEnd"/>
+      <w:r>
+        <w:t xml:space="preserve"> </w:t>
+      </w:r>
+      <w:proofErr w:type="gramStart"/>
+      <w:r>
+        <w:t>= :”X</w:t>
+      </w:r>
+      <w:proofErr w:type="gramEnd"/>
+      <w:r>
+        <w:t xml:space="preserve">-UA-Compatible” content = “IE=edge” </w:t>
+      </w:r>
+    </w:p>
+    <w:p>
+      <w:pPr>
+        <w:pStyle w:val="ListParagraph"/>
+        <w:numPr>
+          <w:ilvl w:val="4"/>
+          <w:numId w:val="1"/>
+        </w:numPr>
+      </w:pPr>
+      <w:r>
+        <w:t xml:space="preserve"> </w:t>
+      </w:r>
+      <w:r>
+        <w:sym w:font="Wingdings" w:char="F0E0"/>
+      </w:r>
+      <w:r>
+        <w:t xml:space="preserve"> tells Microsoft to use latest rendering edge</w:t>
+      </w:r>
+    </w:p>
+    <w:p>
+      <w:pPr>
+        <w:pStyle w:val="ListParagraph"/>
+        <w:numPr>
+          <w:ilvl w:val="4"/>
+          <w:numId w:val="1"/>
+        </w:numPr>
+      </w:pPr>
+      <w:r>
+        <w:lastRenderedPageBreak/>
+        <w:t>Name</w:t>
+      </w:r>
+      <w:proofErr w:type="gramStart"/>
+      <w:r>
+        <w:t>=”viewpoint</w:t>
+      </w:r>
+      <w:proofErr w:type="gramEnd"/>
+      <w:r>
+        <w:t xml:space="preserve">” content=”width=device-width, initial-scale=1.0” </w:t>
+      </w:r>
+      <w:r>
+        <w:sym w:font="Wingdings" w:char="F0E0"/>
+      </w:r>
+      <w:r>
+        <w:t xml:space="preserve"> allows developer to take control of the visible part of the webpage</w:t>
+      </w:r>
+    </w:p>
+    <w:p>
+      <w:pPr>
+        <w:pStyle w:val="ListParagraph"/>
+        <w:numPr>
+          <w:ilvl w:val="5"/>
+          <w:numId w:val="1"/>
+        </w:numPr>
+      </w:pPr>
+      <w:r>
+        <w:t>Width – screen size to device (phone, tablet, computer)</w:t>
+      </w:r>
+    </w:p>
+    <w:p>
+      <w:pPr>
+        <w:pStyle w:val="ListParagraph"/>
+        <w:numPr>
+          <w:ilvl w:val="5"/>
+          <w:numId w:val="1"/>
+        </w:numPr>
+      </w:pPr>
+      <w:r>
+        <w:t>Scale – initial zoom when someone first comes to the page</w:t>
+      </w:r>
+    </w:p>
+    <w:p>
+      <w:pPr>
+        <w:pStyle w:val="ListParagraph"/>
+        <w:numPr>
+          <w:ilvl w:val="3"/>
+          <w:numId w:val="1"/>
+        </w:numPr>
+      </w:pPr>
+      <w:r>
+        <w:t xml:space="preserve">Validate code – w3c = validator.w3.org </w:t>
+      </w:r>
+      <w:r>
+        <w:sym w:font="Wingdings" w:char="F0E0"/>
+      </w:r>
+      <w:r>
+        <w:t xml:space="preserve"> will validate your code </w:t>
+      </w:r>
+    </w:p>
+    <w:p>
+      <w:pPr>
+        <w:pStyle w:val="ListParagraph"/>
+        <w:numPr>
+          <w:ilvl w:val="4"/>
+          <w:numId w:val="1"/>
+        </w:numPr>
+      </w:pPr>
+      <w:r>
+        <w:t xml:space="preserve">Tells you if you have any errors </w:t>
+      </w:r>
+    </w:p>
+    <w:p>
+      <w:pPr>
+        <w:pStyle w:val="ListParagraph"/>
+        <w:numPr>
+          <w:ilvl w:val="4"/>
+          <w:numId w:val="1"/>
+        </w:numPr>
+      </w:pPr>
+      <w:r>
+        <w:t xml:space="preserve">Google ranks better if its validated </w:t>
+      </w:r>
+    </w:p>
+    <w:p>
+      <w:pPr>
+        <w:pStyle w:val="ListParagraph"/>
+        <w:numPr>
+          <w:ilvl w:val="1"/>
+          <w:numId w:val="1"/>
+        </w:numPr>
+      </w:pPr>
+      <w:r>
+        <w:t xml:space="preserve">Wireframes </w:t>
+      </w:r>
+    </w:p>
+    <w:p>
+      <w:pPr>
+        <w:pStyle w:val="ListParagraph"/>
+        <w:numPr>
+          <w:ilvl w:val="2"/>
+          <w:numId w:val="1"/>
+        </w:numPr>
+      </w:pPr>
+      <w:r>
+        <w:t xml:space="preserve">Depict what webpage will look like </w:t>
+      </w:r>
+      <w:r>
+        <w:t xml:space="preserve">– present to client to see if there are changes needed before coding it. </w:t>
+      </w:r>
+    </w:p>
+    <w:p>
+      <w:pPr>
+        <w:pStyle w:val="ListParagraph"/>
+        <w:numPr>
+          <w:ilvl w:val="2"/>
+          <w:numId w:val="1"/>
+        </w:numPr>
+      </w:pPr>
+      <w:r>
+        <w:t xml:space="preserve">Group 1 = Nav and logo, and footer stay the same from page to page </w:t>
+      </w:r>
+    </w:p>
+    <w:p>
+      <w:pPr>
+        <w:pStyle w:val="ListParagraph"/>
+        <w:numPr>
+          <w:ilvl w:val="2"/>
+          <w:numId w:val="1"/>
+        </w:numPr>
+      </w:pPr>
+      <w:r>
+        <w:t>Group 2 = can be grouped smaller</w:t>
+      </w:r>
+    </w:p>
+    <w:p>
+      <w:pPr>
+        <w:pStyle w:val="ListParagraph"/>
+        <w:numPr>
+          <w:ilvl w:val="3"/>
+          <w:numId w:val="1"/>
+        </w:numPr>
+      </w:pPr>
+      <w:r>
+        <w:t>Group 2a = banner image</w:t>
+      </w:r>
+    </w:p>
+    <w:p>
+      <w:pPr>
+        <w:pStyle w:val="ListParagraph"/>
+        <w:numPr>
+          <w:ilvl w:val="3"/>
+          <w:numId w:val="1"/>
+        </w:numPr>
+      </w:pPr>
+      <w:r>
+        <w:t xml:space="preserve">Group 2b </w:t>
+      </w:r>
+      <w:proofErr w:type="gramStart"/>
+      <w:r>
+        <w:t>=  product</w:t>
+      </w:r>
+      <w:proofErr w:type="gramEnd"/>
+      <w:r>
+        <w:t xml:space="preserve"> gallery </w:t>
+      </w:r>
+    </w:p>
+    <w:p>
+      <w:pPr>
+        <w:pStyle w:val="ListParagraph"/>
+        <w:numPr>
+          <w:ilvl w:val="4"/>
+          <w:numId w:val="1"/>
+        </w:numPr>
+      </w:pPr>
+      <w:r>
+        <w:t xml:space="preserve">Can smaller group each product with a description </w:t>
+      </w:r>
+    </w:p>
+    <w:p>
+      <w:pPr>
+        <w:pStyle w:val="ListParagraph"/>
+        <w:numPr>
+          <w:ilvl w:val="3"/>
+          <w:numId w:val="1"/>
+        </w:numPr>
+      </w:pPr>
+      <w:r>
+        <w:t xml:space="preserve">These are just examples of grouping </w:t>
+      </w:r>
+    </w:p>
+    <w:p>
+      <w:pPr>
+        <w:pStyle w:val="ListParagraph"/>
+        <w:numPr>
+          <w:ilvl w:val="4"/>
+          <w:numId w:val="1"/>
+        </w:numPr>
+      </w:pPr>
+      <w:r>
+        <w:t xml:space="preserve">Helps with organizing our code and talking with clients </w:t>
+      </w:r>
+    </w:p>
+    <w:p>
+      <w:pPr>
+        <w:pStyle w:val="ListParagraph"/>
+        <w:numPr>
+          <w:ilvl w:val="2"/>
+          <w:numId w:val="1"/>
+        </w:numPr>
+      </w:pPr>
+      <w:r>
+        <w:t>Deciding which element to use?</w:t>
+      </w:r>
+    </w:p>
+    <w:p>
+      <w:pPr>
+        <w:pStyle w:val="ListParagraph"/>
+        <w:numPr>
+          <w:ilvl w:val="3"/>
+          <w:numId w:val="1"/>
+        </w:numPr>
+        <w:shd w:val="clear" w:color="auto" w:fill="FFFFFF"/>
+        <w:spacing w:before="288" w:after="288"/>
+        <w:rPr>
+          <w:rFonts w:asciiTheme="majorHAnsi" w:hAnsiTheme="majorHAnsi" w:cstheme="majorHAnsi"/>
+          <w:color w:val="000000"/>
+        </w:rPr>
+      </w:pPr>
+      <w:r>
+        <w:t>W3schools.com</w:t>
+      </w:r>
+    </w:p>
+    <w:p>
+      <w:pPr>
+        <w:pStyle w:val="ListParagraph"/>
+        <w:numPr>
+          <w:ilvl w:val="4"/>
+          <w:numId w:val="1"/>
+        </w:numPr>
+        <w:shd w:val="clear" w:color="auto" w:fill="FFFFFF"/>
+        <w:spacing w:before="288" w:after="288"/>
+        <w:rPr>
+          <w:rFonts w:asciiTheme="majorHAnsi" w:hAnsiTheme="majorHAnsi" w:cstheme="majorHAnsi"/>
+          <w:color w:val="000000"/>
+        </w:rPr>
+      </w:pPr>
+      <w:r>
+        <w:rPr>
+          <w:rFonts w:asciiTheme="majorHAnsi" w:hAnsiTheme="majorHAnsi" w:cstheme="majorHAnsi"/>
+          <w:color w:val="000000"/>
+        </w:rPr>
+        <w:t>Examples of </w:t>
+      </w:r>
+      <w:r>
+        <w:rPr>
+          <w:rStyle w:val="Strong"/>
+          <w:rFonts w:asciiTheme="majorHAnsi" w:hAnsiTheme="majorHAnsi" w:cstheme="majorHAnsi"/>
+          <w:color w:val="000000"/>
+        </w:rPr>
+        <w:t>non-semantic</w:t>
+      </w:r>
+      <w:r>
+        <w:rPr>
+          <w:rFonts w:asciiTheme="majorHAnsi" w:hAnsiTheme="majorHAnsi" w:cstheme="majorHAnsi"/>
+          <w:color w:val="000000"/>
+        </w:rPr>
+        <w:t> elements: </w:t>
+      </w:r>
+      <w:r>
+        <w:rPr>
+          <w:rStyle w:val="HTMLCode"/>
+          <w:rFonts w:asciiTheme="majorHAnsi" w:eastAsiaTheme="minorHAnsi" w:hAnsiTheme="majorHAnsi" w:cstheme="majorHAnsi"/>
+          <w:color w:val="DC143C"/>
+          <w:sz w:val="22"/>
+          <w:szCs w:val="22"/>
+        </w:rPr>
+        <w:t>&lt;div&gt;</w:t>
+      </w:r>
+      <w:r>
+        <w:rPr>
+          <w:rFonts w:asciiTheme="majorHAnsi" w:hAnsiTheme="majorHAnsi" w:cstheme="majorHAnsi"/>
+          <w:color w:val="000000"/>
+        </w:rPr>
+        <w:t> and </w:t>
+      </w:r>
+      <w:r>
+        <w:rPr>
+          <w:rStyle w:val="HTMLCode"/>
+          <w:rFonts w:asciiTheme="majorHAnsi" w:eastAsiaTheme="minorHAnsi" w:hAnsiTheme="majorHAnsi" w:cstheme="majorHAnsi"/>
+          <w:color w:val="DC143C"/>
+          <w:sz w:val="22"/>
+          <w:szCs w:val="22"/>
+        </w:rPr>
+        <w:t>&lt;span&gt;</w:t>
+      </w:r>
+      <w:r>
+        <w:rPr>
+          <w:rFonts w:asciiTheme="majorHAnsi" w:hAnsiTheme="majorHAnsi" w:cstheme="majorHAnsi"/>
+          <w:color w:val="000000"/>
+        </w:rPr>
+        <w:t> - Tells nothing about its content.</w:t>
+      </w:r>
+    </w:p>
+    <w:p>
+      <w:pPr>
+        <w:pStyle w:val="ListParagraph"/>
+        <w:numPr>
+          <w:ilvl w:val="4"/>
+          <w:numId w:val="1"/>
+        </w:numPr>
+        <w:shd w:val="clear" w:color="auto" w:fill="FFFFFF"/>
+        <w:spacing w:before="288" w:after="288"/>
+        <w:rPr>
+          <w:rFonts w:asciiTheme="majorHAnsi" w:hAnsiTheme="majorHAnsi" w:cstheme="majorHAnsi"/>
+          <w:color w:val="000000"/>
+        </w:rPr>
+      </w:pPr>
+      <w:r>
+        <w:rPr>
+          <w:rFonts w:asciiTheme="majorHAnsi" w:hAnsiTheme="majorHAnsi" w:cstheme="majorHAnsi"/>
+          <w:color w:val="000000"/>
+        </w:rPr>
+        <w:t>Examples of </w:t>
+      </w:r>
+      <w:r>
+        <w:rPr>
+          <w:rStyle w:val="Strong"/>
+          <w:rFonts w:asciiTheme="majorHAnsi" w:hAnsiTheme="majorHAnsi" w:cstheme="majorHAnsi"/>
+          <w:color w:val="000000"/>
+        </w:rPr>
+        <w:t>semantic</w:t>
+      </w:r>
+      <w:r>
+        <w:rPr>
+          <w:rFonts w:asciiTheme="majorHAnsi" w:hAnsiTheme="majorHAnsi" w:cstheme="majorHAnsi"/>
+          <w:color w:val="000000"/>
+        </w:rPr>
+        <w:t> elements: </w:t>
+      </w:r>
+      <w:r>
+        <w:rPr>
+          <w:rStyle w:val="HTMLCode"/>
+          <w:rFonts w:asciiTheme="majorHAnsi" w:eastAsiaTheme="minorHAnsi" w:hAnsiTheme="majorHAnsi" w:cstheme="majorHAnsi"/>
+          <w:color w:val="DC143C"/>
+          <w:sz w:val="22"/>
+          <w:szCs w:val="22"/>
+        </w:rPr>
+        <w:t>&lt;form&gt;</w:t>
+      </w:r>
+      <w:r>
+        <w:rPr>
+          <w:rFonts w:asciiTheme="majorHAnsi" w:hAnsiTheme="majorHAnsi" w:cstheme="majorHAnsi"/>
+          <w:color w:val="000000"/>
+        </w:rPr>
+        <w:t>, </w:t>
+      </w:r>
+      <w:r>
+        <w:rPr>
+          <w:rStyle w:val="HTMLCode"/>
+          <w:rFonts w:asciiTheme="majorHAnsi" w:eastAsiaTheme="minorHAnsi" w:hAnsiTheme="majorHAnsi" w:cstheme="majorHAnsi"/>
+          <w:color w:val="DC143C"/>
+          <w:sz w:val="22"/>
+          <w:szCs w:val="22"/>
+        </w:rPr>
+        <w:t>&lt;table&gt;</w:t>
+      </w:r>
+      <w:r>
+        <w:rPr>
+          <w:rFonts w:asciiTheme="majorHAnsi" w:hAnsiTheme="majorHAnsi" w:cstheme="majorHAnsi"/>
+          <w:color w:val="000000"/>
+        </w:rPr>
+        <w:t>, and </w:t>
+      </w:r>
+      <w:r>
+        <w:rPr>
+          <w:rStyle w:val="HTMLCode"/>
+          <w:rFonts w:asciiTheme="majorHAnsi" w:eastAsiaTheme="minorHAnsi" w:hAnsiTheme="majorHAnsi" w:cstheme="majorHAnsi"/>
+          <w:color w:val="DC143C"/>
+          <w:sz w:val="22"/>
+          <w:szCs w:val="22"/>
+        </w:rPr>
+        <w:t>&lt;article&gt;</w:t>
+      </w:r>
+      <w:r>
+        <w:rPr>
+          <w:rFonts w:asciiTheme="majorHAnsi" w:hAnsiTheme="majorHAnsi" w:cstheme="majorHAnsi"/>
+          <w:color w:val="000000"/>
+        </w:rPr>
+        <w:t> - Clearly defines its content.</w:t>
+      </w:r>
+    </w:p>
+    <w:p>
+      <w:pPr>
+        <w:pStyle w:val="ListParagraph"/>
+        <w:numPr>
+          <w:ilvl w:val="2"/>
+          <w:numId w:val="1"/>
+        </w:numPr>
+      </w:pPr>
+      <w:r>
+        <w:t>Placeholder images</w:t>
+      </w:r>
+    </w:p>
+    <w:p>
+      <w:pPr>
+        <w:pStyle w:val="ListParagraph"/>
+        <w:numPr>
+          <w:ilvl w:val="3"/>
+          <w:numId w:val="1"/>
+        </w:numPr>
+      </w:pPr>
+      <w:r>
+        <w:t>Use &lt;</w:t>
+      </w:r>
+      <w:proofErr w:type="spellStart"/>
+      <w:r>
+        <w:t>img</w:t>
+      </w:r>
+      <w:proofErr w:type="spellEnd"/>
+      <w:r>
+        <w:t xml:space="preserve"> </w:t>
+      </w:r>
+      <w:proofErr w:type="spellStart"/>
+      <w:r>
+        <w:t>src</w:t>
+      </w:r>
+      <w:proofErr w:type="spellEnd"/>
+      <w:r>
+        <w:t xml:space="preserve"> =’https://placeimg.com/size/size/animals</w:t>
+      </w:r>
+      <w:r>
+        <w:t xml:space="preserve"> alt=’placeholder </w:t>
+      </w:r>
+      <w:proofErr w:type="spellStart"/>
+      <w:r>
+        <w:t>img</w:t>
+      </w:r>
+      <w:proofErr w:type="spellEnd"/>
+      <w:r>
+        <w:t xml:space="preserve"> description’&gt;</w:t>
+      </w:r>
+    </w:p>
+    <w:p>
+      <w:pPr>
+        <w:pStyle w:val="ListParagraph"/>
+        <w:numPr>
+          <w:ilvl w:val="1"/>
+          <w:numId w:val="1"/>
+        </w:numPr>
+      </w:pPr>
+      <w:r>
+        <w:t>Troubleshooting</w:t>
+      </w:r>
+    </w:p>
+    <w:p>
+      <w:pPr>
+        <w:pStyle w:val="ListParagraph"/>
+        <w:numPr>
+          <w:ilvl w:val="2"/>
+          <w:numId w:val="1"/>
+        </w:numPr>
+      </w:pPr>
+      <w:r>
+        <w:t xml:space="preserve">Validate HTML code at </w:t>
+      </w:r>
+      <w:r>
+        <w:t> </w:t>
+      </w:r>
+      <w:hyperlink r:id="rId8" w:tgtFrame="_blank" w:history="1">
+        <w:r>
+          <w:t>https://validator.w3.org/</w:t>
+        </w:r>
+      </w:hyperlink>
+      <w:r>
+        <w:t xml:space="preserve">. </w:t>
+      </w:r>
+    </w:p>
+    <w:p>
+      <w:pPr>
+        <w:pStyle w:val="ListParagraph"/>
+        <w:numPr>
+          <w:ilvl w:val="2"/>
+          <w:numId w:val="1"/>
+        </w:numPr>
+      </w:pPr>
+      <w:r>
+        <w:t xml:space="preserve">Validate CSS code at </w:t>
+      </w:r>
+      <w:hyperlink r:id="rId9" w:tgtFrame="_blank" w:history="1">
+        <w:r>
+          <w:t>https://jigsaw.w3.org/css-validator/</w:t>
+        </w:r>
+      </w:hyperlink>
+      <w:r>
+        <w:t>.</w:t>
+      </w:r>
+    </w:p>
+    <w:p>
+      <w:pPr>
+        <w:pStyle w:val="ListParagraph"/>
+        <w:numPr>
+          <w:ilvl w:val="2"/>
+          <w:numId w:val="1"/>
+        </w:numPr>
+      </w:pPr>
+      <w:r>
+        <w:t xml:space="preserve">Work from the first error </w:t>
+      </w:r>
+      <w:r>
+        <w:sym w:font="Wingdings" w:char="F0E0"/>
+      </w:r>
+      <w:r>
+        <w:t xml:space="preserve"> </w:t>
+      </w:r>
+      <w:r>
+        <w:t xml:space="preserve">check code again to see if its fixed </w:t>
+      </w:r>
+      <w:r>
+        <w:sym w:font="Wingdings" w:char="F0E0"/>
+      </w:r>
+      <w:r>
+        <w:t xml:space="preserve"> repeat</w:t>
+      </w:r>
+    </w:p>
+    <w:p>
+      <w:pPr>
+        <w:pStyle w:val="ListParagraph"/>
+        <w:numPr>
+          <w:ilvl w:val="1"/>
+          <w:numId w:val="1"/>
+        </w:numPr>
+      </w:pPr>
+      <w:r>
+        <w:t>Images</w:t>
+      </w:r>
+    </w:p>
+    <w:p>
+      <w:pPr>
+        <w:pStyle w:val="ListParagraph"/>
+        <w:numPr>
+          <w:ilvl w:val="2"/>
+          <w:numId w:val="1"/>
+        </w:numPr>
+      </w:pPr>
+      <w:r>
+        <w:t>Stock image sites</w:t>
+      </w:r>
+    </w:p>
+    <w:p>
+      <w:pPr>
+        <w:pStyle w:val="ListParagraph"/>
+        <w:numPr>
+          <w:ilvl w:val="2"/>
+          <w:numId w:val="1"/>
+        </w:numPr>
+      </w:pPr>
+      <w:r>
+        <w:t>Avoid blurry or pixilated – find larger pictures that you can make smaller if needed</w:t>
+      </w:r>
+    </w:p>
+    <w:p>
+      <w:pPr>
+        <w:pStyle w:val="ListParagraph"/>
+        <w:numPr>
+          <w:ilvl w:val="2"/>
+          <w:numId w:val="1"/>
+        </w:numPr>
+      </w:pPr>
+      <w:r>
+        <w:t>Vector graphics – don’t pixilate, you can go big or small and it will keep its resolution</w:t>
+      </w:r>
+    </w:p>
+    <w:p>
+      <w:pPr>
+        <w:pStyle w:val="ListParagraph"/>
+        <w:numPr>
+          <w:ilvl w:val="2"/>
+          <w:numId w:val="1"/>
+        </w:numPr>
+      </w:pPr>
+      <w:r>
+        <w:t xml:space="preserve">High resolution images can slow down the load speed – optimize image resolution – can resize and compress them. </w:t>
+      </w:r>
+      <w:r>
+        <w:t xml:space="preserve">Remember to save your original image. 1000 pixels is the max width an image will ever be. </w:t>
+      </w:r>
+    </w:p>
+    <w:p>
+      <w:pPr>
+        <w:pStyle w:val="ListParagraph"/>
+        <w:numPr>
+          <w:ilvl w:val="3"/>
+          <w:numId w:val="1"/>
+        </w:numPr>
+      </w:pPr>
+      <w:r>
+        <w:t>Can use picresize.com</w:t>
+      </w:r>
+    </w:p>
+    <w:p>
+      <w:pPr>
+        <w:pStyle w:val="ListParagraph"/>
+        <w:numPr>
+          <w:ilvl w:val="3"/>
+          <w:numId w:val="1"/>
+        </w:numPr>
+      </w:pPr>
+      <w:r>
+        <w:t>Can use tinypng.com to compress</w:t>
+      </w:r>
+    </w:p>
+    <w:p>
+      <w:pPr>
+        <w:pStyle w:val="ListParagraph"/>
+        <w:numPr>
+          <w:ilvl w:val="2"/>
+          <w:numId w:val="1"/>
+        </w:numPr>
+      </w:pPr>
+      <w:r>
+        <w:lastRenderedPageBreak/>
+        <w:t>Check load speed of your website @ developers.google.com/speed/</w:t>
+      </w:r>
+      <w:proofErr w:type="spellStart"/>
+      <w:r>
+        <w:t>pagespeed</w:t>
+      </w:r>
+      <w:proofErr w:type="spellEnd"/>
+      <w:r>
+        <w:t>/insights</w:t>
+      </w:r>
+    </w:p>
+    <w:p>
+      <w:pPr>
+        <w:pStyle w:val="ListParagraph"/>
+        <w:numPr>
+          <w:ilvl w:val="1"/>
+          <w:numId w:val="1"/>
+        </w:numPr>
+      </w:pPr>
+      <w:r>
+        <w:t xml:space="preserve">Frontend Development </w:t>
+      </w:r>
+      <w:r>
+        <w:tab/>
+      </w:r>
+    </w:p>
+    <w:p>
+      <w:pPr>
+        <w:pStyle w:val="ListParagraph"/>
+        <w:numPr>
+          <w:ilvl w:val="2"/>
+          <w:numId w:val="1"/>
+        </w:numPr>
+      </w:pPr>
+      <w:r>
+        <w:t xml:space="preserve">What the user sees </w:t>
+      </w:r>
+    </w:p>
+    <w:p>
+      <w:pPr>
+        <w:pStyle w:val="ListParagraph"/>
+        <w:numPr>
+          <w:ilvl w:val="2"/>
+          <w:numId w:val="1"/>
+        </w:numPr>
+      </w:pPr>
+      <w:r>
+        <w:rPr>
+          <w:rFonts w:ascii="Roboto" w:hAnsi="Roboto"/>
+          <w:color w:val="030303"/>
+          <w:sz w:val="21"/>
+          <w:szCs w:val="21"/>
+          <w:shd w:val="clear" w:color="auto" w:fill="F9F9F9"/>
+        </w:rPr>
+        <w:t xml:space="preserve">Technologies you’ll need to learn </w:t>
+      </w:r>
+    </w:p>
+    <w:p>
+      <w:pPr>
+        <w:pStyle w:val="ListParagraph"/>
+        <w:numPr>
+          <w:ilvl w:val="3"/>
+          <w:numId w:val="1"/>
+        </w:numPr>
+      </w:pPr>
+      <w:r>
+        <w:rPr>
+          <w:rFonts w:ascii="Roboto" w:hAnsi="Roboto"/>
+          <w:color w:val="030303"/>
+          <w:sz w:val="21"/>
+          <w:szCs w:val="21"/>
+          <w:shd w:val="clear" w:color="auto" w:fill="F9F9F9"/>
+        </w:rPr>
+        <w:t>HTML</w:t>
+      </w:r>
+      <w:r>
+        <w:rPr>
+          <w:rFonts w:ascii="Roboto" w:hAnsi="Roboto"/>
+          <w:color w:val="030303"/>
+          <w:sz w:val="21"/>
+          <w:szCs w:val="21"/>
+          <w:shd w:val="clear" w:color="auto" w:fill="F9F9F9"/>
+        </w:rPr>
+        <w:t xml:space="preserve">, </w:t>
+      </w:r>
+      <w:r>
+        <w:rPr>
+          <w:rFonts w:ascii="Roboto" w:hAnsi="Roboto"/>
+          <w:color w:val="030303"/>
+          <w:sz w:val="21"/>
+          <w:szCs w:val="21"/>
+          <w:shd w:val="clear" w:color="auto" w:fill="F9F9F9"/>
+        </w:rPr>
+        <w:t>CSS</w:t>
+      </w:r>
+      <w:r>
+        <w:rPr>
+          <w:rFonts w:ascii="Roboto" w:hAnsi="Roboto"/>
+          <w:color w:val="030303"/>
+          <w:sz w:val="21"/>
+          <w:szCs w:val="21"/>
+          <w:shd w:val="clear" w:color="auto" w:fill="F9F9F9"/>
+        </w:rPr>
+        <w:t xml:space="preserve">, and </w:t>
+      </w:r>
+      <w:r>
+        <w:rPr>
+          <w:rFonts w:ascii="Roboto" w:hAnsi="Roboto"/>
+          <w:color w:val="030303"/>
+          <w:sz w:val="21"/>
+          <w:szCs w:val="21"/>
+          <w:shd w:val="clear" w:color="auto" w:fill="F9F9F9"/>
+        </w:rPr>
+        <w:t xml:space="preserve">JavaScript </w:t>
+      </w:r>
+    </w:p>
+    <w:p>
+      <w:pPr>
+        <w:pStyle w:val="ListParagraph"/>
+        <w:numPr>
+          <w:ilvl w:val="2"/>
+          <w:numId w:val="1"/>
+        </w:numPr>
+      </w:pPr>
+      <w:r>
+        <w:rPr>
+          <w:rFonts w:ascii="Roboto" w:hAnsi="Roboto"/>
+          <w:color w:val="030303"/>
+          <w:sz w:val="21"/>
+          <w:szCs w:val="21"/>
+          <w:shd w:val="clear" w:color="auto" w:fill="F9F9F9"/>
+        </w:rPr>
+        <w:t xml:space="preserve">Tools </w:t>
+      </w:r>
+    </w:p>
+    <w:p>
+      <w:pPr>
+        <w:pStyle w:val="ListParagraph"/>
+        <w:numPr>
+          <w:ilvl w:val="3"/>
+          <w:numId w:val="1"/>
+        </w:numPr>
+      </w:pPr>
+      <w:r>
+        <w:rPr>
+          <w:rFonts w:ascii="Roboto" w:hAnsi="Roboto"/>
+          <w:color w:val="030303"/>
+          <w:sz w:val="21"/>
+          <w:szCs w:val="21"/>
+          <w:shd w:val="clear" w:color="auto" w:fill="F9F9F9"/>
+        </w:rPr>
+        <w:t xml:space="preserve">Text Editor – Visual Studio Code, Sublime Text 3, Atom </w:t>
+      </w:r>
+    </w:p>
+    <w:p>
+      <w:pPr>
+        <w:pStyle w:val="ListParagraph"/>
+        <w:numPr>
+          <w:ilvl w:val="3"/>
+          <w:numId w:val="1"/>
+        </w:numPr>
+      </w:pPr>
+      <w:r>
+        <w:rPr>
+          <w:rFonts w:ascii="Roboto" w:hAnsi="Roboto"/>
+          <w:color w:val="030303"/>
+          <w:sz w:val="21"/>
+          <w:szCs w:val="21"/>
+          <w:shd w:val="clear" w:color="auto" w:fill="F9F9F9"/>
+        </w:rPr>
+        <w:t xml:space="preserve">Browser Developer Tools – Chrome Dev Tools, Firefox dev tools </w:t>
+      </w:r>
+    </w:p>
+    <w:p>
+      <w:pPr>
+        <w:pStyle w:val="ListParagraph"/>
+        <w:numPr>
+          <w:ilvl w:val="3"/>
+          <w:numId w:val="1"/>
+        </w:numPr>
+      </w:pPr>
+      <w:r>
+        <w:rPr>
+          <w:rFonts w:ascii="Roboto" w:hAnsi="Roboto"/>
+          <w:color w:val="030303"/>
+          <w:sz w:val="21"/>
+          <w:szCs w:val="21"/>
+          <w:shd w:val="clear" w:color="auto" w:fill="F9F9F9"/>
+        </w:rPr>
+        <w:t xml:space="preserve">Version Control – Git &amp; GitHub </w:t>
+      </w:r>
+    </w:p>
+    <w:p>
+      <w:pPr>
+        <w:pStyle w:val="ListParagraph"/>
+        <w:numPr>
+          <w:ilvl w:val="2"/>
+          <w:numId w:val="1"/>
+        </w:numPr>
+      </w:pPr>
+      <w:r>
+        <w:rPr>
+          <w:rFonts w:ascii="Roboto" w:hAnsi="Roboto"/>
+          <w:color w:val="030303"/>
+          <w:sz w:val="21"/>
+          <w:szCs w:val="21"/>
+          <w:shd w:val="clear" w:color="auto" w:fill="F9F9F9"/>
+        </w:rPr>
+        <w:t xml:space="preserve">Other Important Technologies </w:t>
+      </w:r>
+    </w:p>
+    <w:p>
+      <w:pPr>
+        <w:pStyle w:val="ListParagraph"/>
+        <w:numPr>
+          <w:ilvl w:val="3"/>
+          <w:numId w:val="1"/>
+        </w:numPr>
+      </w:pPr>
+      <w:r>
+        <w:rPr>
+          <w:rFonts w:ascii="Roboto" w:hAnsi="Roboto"/>
+          <w:color w:val="030303"/>
+          <w:sz w:val="21"/>
+          <w:szCs w:val="21"/>
+          <w:shd w:val="clear" w:color="auto" w:fill="F9F9F9"/>
+        </w:rPr>
+        <w:t xml:space="preserve">Sass / CSS Preprocessing </w:t>
+      </w:r>
+    </w:p>
+    <w:p>
+      <w:pPr>
+        <w:pStyle w:val="ListParagraph"/>
+        <w:numPr>
+          <w:ilvl w:val="4"/>
+          <w:numId w:val="1"/>
+        </w:numPr>
+      </w:pPr>
+      <w:r>
+        <w:rPr>
+          <w:rFonts w:ascii="Roboto" w:hAnsi="Roboto"/>
+          <w:color w:val="030303"/>
+          <w:sz w:val="21"/>
+          <w:szCs w:val="21"/>
+          <w:shd w:val="clear" w:color="auto" w:fill="F9F9F9"/>
+        </w:rPr>
+        <w:t xml:space="preserve">Adds useful features to </w:t>
+      </w:r>
+      <w:proofErr w:type="spellStart"/>
+      <w:r>
+        <w:rPr>
+          <w:rFonts w:ascii="Roboto" w:hAnsi="Roboto"/>
+          <w:color w:val="030303"/>
+          <w:sz w:val="21"/>
+          <w:szCs w:val="21"/>
+          <w:shd w:val="clear" w:color="auto" w:fill="F9F9F9"/>
+        </w:rPr>
+        <w:t>css</w:t>
+      </w:r>
+      <w:proofErr w:type="spellEnd"/>
+      <w:r>
+        <w:rPr>
+          <w:rFonts w:ascii="Roboto" w:hAnsi="Roboto"/>
+          <w:color w:val="030303"/>
+          <w:sz w:val="21"/>
+          <w:szCs w:val="21"/>
+          <w:shd w:val="clear" w:color="auto" w:fill="F9F9F9"/>
+        </w:rPr>
+        <w:t>; organization</w:t>
+      </w:r>
+    </w:p>
+    <w:p>
+      <w:pPr>
+        <w:pStyle w:val="ListParagraph"/>
+        <w:numPr>
+          <w:ilvl w:val="3"/>
+          <w:numId w:val="1"/>
+        </w:numPr>
+      </w:pPr>
+      <w:r>
+        <w:rPr>
+          <w:rFonts w:ascii="Roboto" w:hAnsi="Roboto"/>
+          <w:color w:val="030303"/>
+          <w:sz w:val="21"/>
+          <w:szCs w:val="21"/>
+          <w:shd w:val="clear" w:color="auto" w:fill="F9F9F9"/>
+        </w:rPr>
+        <w:t xml:space="preserve">JavaScript Libraries: jQuery, React </w:t>
+      </w:r>
+    </w:p>
+    <w:p>
+      <w:pPr>
+        <w:pStyle w:val="ListParagraph"/>
+        <w:numPr>
+          <w:ilvl w:val="4"/>
+          <w:numId w:val="1"/>
+        </w:numPr>
+      </w:pPr>
+      <w:r>
+        <w:rPr>
+          <w:rFonts w:ascii="Roboto" w:hAnsi="Roboto"/>
+          <w:color w:val="030303"/>
+          <w:sz w:val="21"/>
+          <w:szCs w:val="21"/>
+          <w:shd w:val="clear" w:color="auto" w:fill="F9F9F9"/>
+        </w:rPr>
+        <w:t xml:space="preserve">Add complex </w:t>
+      </w:r>
+      <w:proofErr w:type="spellStart"/>
+      <w:r>
+        <w:rPr>
+          <w:rFonts w:ascii="Roboto" w:hAnsi="Roboto"/>
+          <w:color w:val="030303"/>
+          <w:sz w:val="21"/>
+          <w:szCs w:val="21"/>
+          <w:shd w:val="clear" w:color="auto" w:fill="F9F9F9"/>
+        </w:rPr>
+        <w:t>javascript</w:t>
+      </w:r>
+      <w:proofErr w:type="spellEnd"/>
+      <w:r>
+        <w:rPr>
+          <w:rFonts w:ascii="Roboto" w:hAnsi="Roboto"/>
+          <w:color w:val="030303"/>
+          <w:sz w:val="21"/>
+          <w:szCs w:val="21"/>
+          <w:shd w:val="clear" w:color="auto" w:fill="F9F9F9"/>
+        </w:rPr>
+        <w:t xml:space="preserve"> without having to code it</w:t>
+      </w:r>
+    </w:p>
+    <w:p>
+      <w:pPr>
+        <w:pStyle w:val="ListParagraph"/>
+        <w:numPr>
+          <w:ilvl w:val="3"/>
+          <w:numId w:val="1"/>
+        </w:numPr>
+      </w:pPr>
+      <w:r>
+        <w:rPr>
+          <w:rFonts w:ascii="Roboto" w:hAnsi="Roboto"/>
+          <w:color w:val="030303"/>
+          <w:sz w:val="21"/>
+          <w:szCs w:val="21"/>
+          <w:shd w:val="clear" w:color="auto" w:fill="F9F9F9"/>
+        </w:rPr>
+        <w:t xml:space="preserve">JS Frameworks: Angular, Vue.js </w:t>
+      </w:r>
+    </w:p>
+    <w:p>
+      <w:pPr>
+        <w:pStyle w:val="ListParagraph"/>
+        <w:numPr>
+          <w:ilvl w:val="4"/>
+          <w:numId w:val="1"/>
+        </w:numPr>
+      </w:pPr>
+      <w:r>
+        <w:rPr>
+          <w:rFonts w:ascii="Roboto" w:hAnsi="Roboto"/>
+          <w:color w:val="030303"/>
+          <w:sz w:val="21"/>
+          <w:szCs w:val="21"/>
+          <w:shd w:val="clear" w:color="auto" w:fill="F9F9F9"/>
+        </w:rPr>
+        <w:t xml:space="preserve">These are newer libraries for </w:t>
+      </w:r>
+      <w:proofErr w:type="spellStart"/>
+      <w:r>
+        <w:rPr>
+          <w:rFonts w:ascii="Roboto" w:hAnsi="Roboto"/>
+          <w:color w:val="030303"/>
+          <w:sz w:val="21"/>
+          <w:szCs w:val="21"/>
+          <w:shd w:val="clear" w:color="auto" w:fill="F9F9F9"/>
+        </w:rPr>
+        <w:t>javascript</w:t>
+      </w:r>
+      <w:proofErr w:type="spellEnd"/>
+      <w:r>
+        <w:rPr>
+          <w:rFonts w:ascii="Roboto" w:hAnsi="Roboto"/>
+          <w:color w:val="030303"/>
+          <w:sz w:val="21"/>
+          <w:szCs w:val="21"/>
+          <w:shd w:val="clear" w:color="auto" w:fill="F9F9F9"/>
+        </w:rPr>
+        <w:t>, usually for lots of data or complex data</w:t>
+      </w:r>
+    </w:p>
+    <w:p>
+      <w:pPr>
+        <w:pStyle w:val="ListParagraph"/>
+        <w:numPr>
+          <w:ilvl w:val="3"/>
+          <w:numId w:val="1"/>
+        </w:numPr>
+      </w:pPr>
+      <w:r>
+        <w:rPr>
+          <w:rFonts w:ascii="Roboto" w:hAnsi="Roboto"/>
+          <w:color w:val="030303"/>
+          <w:sz w:val="21"/>
+          <w:szCs w:val="21"/>
+          <w:shd w:val="clear" w:color="auto" w:fill="F9F9F9"/>
+        </w:rPr>
+        <w:t xml:space="preserve">Front End Framework: Bootstrap </w:t>
+      </w:r>
+    </w:p>
+    <w:p>
+      <w:pPr>
+        <w:pStyle w:val="ListParagraph"/>
+        <w:numPr>
+          <w:ilvl w:val="4"/>
+          <w:numId w:val="1"/>
+        </w:numPr>
+      </w:pPr>
+      <w:r>
+        <w:t xml:space="preserve">Provides variety of design templates; photo carousels, unique buttons, etc. </w:t>
+      </w:r>
+    </w:p>
+    <w:p>
+      <w:pPr>
+        <w:pStyle w:val="ListParagraph"/>
+        <w:numPr>
+          <w:ilvl w:val="3"/>
+          <w:numId w:val="1"/>
+        </w:numPr>
+      </w:pPr>
+      <w:r>
+        <w:rPr>
+          <w:rFonts w:ascii="Roboto" w:hAnsi="Roboto"/>
+          <w:color w:val="030303"/>
+          <w:sz w:val="21"/>
+          <w:szCs w:val="21"/>
+          <w:shd w:val="clear" w:color="auto" w:fill="F9F9F9"/>
+        </w:rPr>
+        <w:t xml:space="preserve">Command Line, CLI </w:t>
+      </w:r>
+    </w:p>
+    <w:p>
+      <w:pPr>
+        <w:pStyle w:val="ListParagraph"/>
+        <w:numPr>
+          <w:ilvl w:val="3"/>
+          <w:numId w:val="1"/>
+        </w:numPr>
+      </w:pPr>
+      <w:r>
+        <w:rPr>
+          <w:rFonts w:ascii="Roboto" w:hAnsi="Roboto"/>
+          <w:color w:val="030303"/>
+          <w:sz w:val="21"/>
+          <w:szCs w:val="21"/>
+          <w:shd w:val="clear" w:color="auto" w:fill="F9F9F9"/>
+        </w:rPr>
+        <w:t xml:space="preserve">Module Loading/Bundling Tools: webpack, Rollup, </w:t>
+      </w:r>
+      <w:proofErr w:type="spellStart"/>
+      <w:r>
+        <w:rPr>
+          <w:rFonts w:ascii="Roboto" w:hAnsi="Roboto"/>
+          <w:color w:val="030303"/>
+          <w:sz w:val="21"/>
+          <w:szCs w:val="21"/>
+          <w:shd w:val="clear" w:color="auto" w:fill="F9F9F9"/>
+        </w:rPr>
+        <w:t>Browserify</w:t>
+      </w:r>
+      <w:proofErr w:type="spellEnd"/>
+      <w:r>
+        <w:rPr>
+          <w:rFonts w:ascii="Roboto" w:hAnsi="Roboto"/>
+          <w:color w:val="030303"/>
+          <w:sz w:val="21"/>
+          <w:szCs w:val="21"/>
+          <w:shd w:val="clear" w:color="auto" w:fill="F9F9F9"/>
+        </w:rPr>
+        <w:t xml:space="preserve"> </w:t>
+      </w:r>
+    </w:p>
+    <w:p>
+      <w:pPr>
+        <w:pStyle w:val="ListParagraph"/>
+        <w:numPr>
+          <w:ilvl w:val="4"/>
+          <w:numId w:val="1"/>
+        </w:numPr>
+      </w:pPr>
+      <w:r>
+        <w:rPr>
+          <w:rFonts w:ascii="Roboto" w:hAnsi="Roboto"/>
+          <w:color w:val="030303"/>
+          <w:sz w:val="21"/>
+          <w:szCs w:val="21"/>
+          <w:shd w:val="clear" w:color="auto" w:fill="F9F9F9"/>
+        </w:rPr>
+        <w:t>Bundle code to help if run faster</w:t>
+      </w:r>
+    </w:p>
+    <w:p>
+      <w:pPr>
+        <w:pStyle w:val="ListParagraph"/>
+        <w:numPr>
+          <w:ilvl w:val="3"/>
+          <w:numId w:val="1"/>
+        </w:numPr>
+      </w:pPr>
+      <w:r>
+        <w:rPr>
+          <w:rFonts w:ascii="Roboto" w:hAnsi="Roboto"/>
+          <w:color w:val="030303"/>
+          <w:sz w:val="21"/>
+          <w:szCs w:val="21"/>
+          <w:shd w:val="clear" w:color="auto" w:fill="F9F9F9"/>
+        </w:rPr>
+        <w:t>WordPress</w:t>
+      </w:r>
+    </w:p>
+    <w:p>
+      <w:pPr>
+        <w:pStyle w:val="ListParagraph"/>
+        <w:numPr>
+          <w:ilvl w:val="4"/>
+          <w:numId w:val="1"/>
+        </w:numPr>
+      </w:pPr>
+      <w:r>
+        <w:rPr>
+          <w:rFonts w:ascii="Roboto" w:hAnsi="Roboto"/>
+          <w:color w:val="030303"/>
+          <w:sz w:val="21"/>
+          <w:szCs w:val="21"/>
+          <w:shd w:val="clear" w:color="auto" w:fill="F9F9F9"/>
+        </w:rPr>
+        <w:t xml:space="preserve">Content management system </w:t>
+      </w:r>
+    </w:p>
+    <w:p>
+      <w:pPr>
+        <w:pStyle w:val="ListParagraph"/>
+        <w:numPr>
+          <w:ilvl w:val="3"/>
+          <w:numId w:val="1"/>
+        </w:numPr>
+      </w:pPr>
+      <w:r>
+        <w:rPr>
+          <w:rFonts w:ascii="Roboto" w:hAnsi="Roboto"/>
+          <w:color w:val="030303"/>
+          <w:sz w:val="21"/>
+          <w:szCs w:val="21"/>
+          <w:shd w:val="clear" w:color="auto" w:fill="F9F9F9"/>
+        </w:rPr>
+        <w:t xml:space="preserve">Image Editor – Photoshop$, Sketch$ </w:t>
+      </w:r>
+      <w:r>
+        <w:rPr>
+          <w:rFonts w:ascii="Roboto" w:hAnsi="Roboto"/>
+          <w:color w:val="030303"/>
+          <w:sz w:val="21"/>
+          <w:szCs w:val="21"/>
+          <w:shd w:val="clear" w:color="auto" w:fill="F9F9F9"/>
+        </w:rPr>
+        <w:tab/>
+      </w:r>
+    </w:p>
+    <w:p>
+      <w:pPr>
+        <w:pStyle w:val="ListParagraph"/>
+        <w:numPr>
+          <w:ilvl w:val="3"/>
+          <w:numId w:val="1"/>
+        </w:numPr>
+      </w:pPr>
+      <w:r>
+        <w:rPr>
+          <w:rFonts w:ascii="Roboto" w:hAnsi="Roboto"/>
+          <w:color w:val="030303"/>
+          <w:sz w:val="21"/>
+          <w:szCs w:val="21"/>
+          <w:shd w:val="clear" w:color="auto" w:fill="F9F9F9"/>
+        </w:rPr>
+        <w:t>Wireframing Tools – Balsamiq$, Figma$</w:t>
+      </w:r>
+    </w:p>
+    <w:p>
+      <w:pPr>
+        <w:pStyle w:val="ListParagraph"/>
+        <w:numPr>
+          <w:ilvl w:val="4"/>
+          <w:numId w:val="1"/>
+        </w:numPr>
+      </w:pPr>
+      <w:r>
+        <w:rPr>
+          <w:rFonts w:ascii="Roboto" w:hAnsi="Roboto"/>
+          <w:color w:val="030303"/>
+          <w:sz w:val="21"/>
+          <w:szCs w:val="21"/>
+          <w:shd w:val="clear" w:color="auto" w:fill="F9F9F9"/>
+        </w:rPr>
+        <w:t>Useful when creating wireframes and collaborating with others on it</w:t>
+      </w:r>
+    </w:p>
     <w:sectPr>
       <w:pgSz w:w="12240" w:h="15840"/>
       <w:pgMar w:top="1440" w:right="1440" w:bottom="1440" w:left="1440" w:header="720" w:footer="720" w:gutter="0"/>
@@ -11,6 +2245,127 @@
     </w:sectPr>
   </w:body>
 </w:document>
+</file>
+
+<file path=word/numbering.xml><?xml version="1.0" encoding="utf-8"?>
+<w:numbering xmlns:wpc="http://schemas.microsoft.com/office/word/2010/wordprocessingCanvas" xmlns:cx="http://schemas.microsoft.com/office/drawing/2014/chartex" xmlns:cx1="http://schemas.microsoft.com/office/drawing/2015/9/8/chartex" xmlns:cx2="http://schemas.microsoft.com/office/drawing/2015/10/21/chartex" xmlns:cx3="http://schemas.microsoft.com/office/drawing/2016/5/9/chartex" xmlns:cx4="http://schemas.microsoft.com/office/drawing/2016/5/10/chartex" xmlns:cx5="http://schemas.microsoft.com/office/drawing/2016/5/11/chartex" xmlns:cx6="http://schemas.microsoft.com/office/drawing/2016/5/12/chartex" xmlns:cx7="http://schemas.microsoft.com/office/drawing/2016/5/13/chartex" xmlns:cx8="http://schemas.microsoft.com/office/drawing/2016/5/14/chartex" xmlns:mc="http://schemas.openxmlformats.org/markup-compatibility/2006" xmlns:aink="http://schemas.microsoft.com/office/drawing/2016/ink" xmlns:am3d="http://schemas.microsoft.com/office/drawing/2017/model3d" xmlns:o="urn:schemas-microsoft-com:office:office" xmlns:oel="http://schemas.microsoft.com/office/2019/extlst" xmlns:r="http://schemas.openxmlformats.org/officeDocument/2006/relationships" xmlns:m="http://schemas.openxmlformats.org/officeDocument/2006/math" xmlns:v="urn:schemas-microsoft-com:vml" xmlns:wp14="http://schemas.microsoft.com/office/word/2010/wordprocessingDrawing" xmlns:wp="http://schemas.openxmlformats.org/drawingml/2006/wordprocessingDrawing" xmlns:w10="urn:schemas-microsoft-com:office:word" xmlns:w="http://schemas.openxmlformats.org/wordprocessingml/2006/main" xmlns:w14="http://schemas.microsoft.com/office/word/2010/wordml" xmlns:w15="http://schemas.microsoft.com/office/word/2012/wordml" xmlns:w16cex="http://schemas.microsoft.com/office/word/2018/wordml/cex" xmlns:w16cid="http://schemas.microsoft.com/office/word/2016/wordml/cid" xmlns:w16="http://schemas.microsoft.com/office/word/2018/wordml" xmlns:w16sdtdh="http://schemas.microsoft.com/office/word/2020/wordml/sdtdatahash" xmlns:w16se="http://schemas.microsoft.com/office/word/2015/wordml/symex" xmlns:wpg="http://schemas.microsoft.com/office/word/2010/wordprocessingGroup" xmlns:wpi="http://schemas.microsoft.com/office/word/2010/wordprocessingInk" xmlns:wne="http://schemas.microsoft.com/office/word/2006/wordml" xmlns:wps="http://schemas.microsoft.com/office/word/2010/wordprocessingShape" mc:Ignorable="w14 w15 w16se w16cid w16 w16cex w16sdtdh wp14">
+  <w:abstractNum w:abstractNumId="0" w15:restartNumberingAfterBreak="0">
+    <w:nsid w:val="20870171"/>
+    <w:multiLevelType w:val="hybridMultilevel"/>
+    <w:tmpl w:val="108E55A6"/>
+    <w:lvl w:ilvl="0" w:tplc="04090001">
+      <w:start w:val="1"/>
+      <w:numFmt w:val="bullet"/>
+      <w:lvlText w:val=""/>
+      <w:lvlJc w:val="left"/>
+      <w:pPr>
+        <w:ind w:left="720" w:hanging="360"/>
+      </w:pPr>
+      <w:rPr>
+        <w:rFonts w:ascii="Symbol" w:hAnsi="Symbol" w:hint="default"/>
+      </w:rPr>
+    </w:lvl>
+    <w:lvl w:ilvl="1" w:tplc="04090003">
+      <w:start w:val="1"/>
+      <w:numFmt w:val="bullet"/>
+      <w:lvlText w:val="o"/>
+      <w:lvlJc w:val="left"/>
+      <w:pPr>
+        <w:ind w:left="1440" w:hanging="360"/>
+      </w:pPr>
+      <w:rPr>
+        <w:rFonts w:ascii="Courier New" w:hAnsi="Courier New" w:cs="Courier New" w:hint="default"/>
+      </w:rPr>
+    </w:lvl>
+    <w:lvl w:ilvl="2" w:tplc="04090005">
+      <w:start w:val="1"/>
+      <w:numFmt w:val="bullet"/>
+      <w:lvlText w:val=""/>
+      <w:lvlJc w:val="left"/>
+      <w:pPr>
+        <w:ind w:left="2160" w:hanging="360"/>
+      </w:pPr>
+      <w:rPr>
+        <w:rFonts w:ascii="Wingdings" w:hAnsi="Wingdings" w:hint="default"/>
+      </w:rPr>
+    </w:lvl>
+    <w:lvl w:ilvl="3" w:tplc="04090001">
+      <w:start w:val="1"/>
+      <w:numFmt w:val="bullet"/>
+      <w:lvlText w:val=""/>
+      <w:lvlJc w:val="left"/>
+      <w:pPr>
+        <w:ind w:left="2880" w:hanging="360"/>
+      </w:pPr>
+      <w:rPr>
+        <w:rFonts w:ascii="Symbol" w:hAnsi="Symbol" w:hint="default"/>
+      </w:rPr>
+    </w:lvl>
+    <w:lvl w:ilvl="4" w:tplc="04090003">
+      <w:start w:val="1"/>
+      <w:numFmt w:val="bullet"/>
+      <w:lvlText w:val="o"/>
+      <w:lvlJc w:val="left"/>
+      <w:pPr>
+        <w:ind w:left="3600" w:hanging="360"/>
+      </w:pPr>
+      <w:rPr>
+        <w:rFonts w:ascii="Courier New" w:hAnsi="Courier New" w:cs="Courier New" w:hint="default"/>
+      </w:rPr>
+    </w:lvl>
+    <w:lvl w:ilvl="5" w:tplc="04090005">
+      <w:start w:val="1"/>
+      <w:numFmt w:val="bullet"/>
+      <w:lvlText w:val=""/>
+      <w:lvlJc w:val="left"/>
+      <w:pPr>
+        <w:ind w:left="4320" w:hanging="360"/>
+      </w:pPr>
+      <w:rPr>
+        <w:rFonts w:ascii="Wingdings" w:hAnsi="Wingdings" w:hint="default"/>
+      </w:rPr>
+    </w:lvl>
+    <w:lvl w:ilvl="6" w:tplc="04090001" w:tentative="1">
+      <w:start w:val="1"/>
+      <w:numFmt w:val="bullet"/>
+      <w:lvlText w:val=""/>
+      <w:lvlJc w:val="left"/>
+      <w:pPr>
+        <w:ind w:left="5040" w:hanging="360"/>
+      </w:pPr>
+      <w:rPr>
+        <w:rFonts w:ascii="Symbol" w:hAnsi="Symbol" w:hint="default"/>
+      </w:rPr>
+    </w:lvl>
+    <w:lvl w:ilvl="7" w:tplc="04090003" w:tentative="1">
+      <w:start w:val="1"/>
+      <w:numFmt w:val="bullet"/>
+      <w:lvlText w:val="o"/>
+      <w:lvlJc w:val="left"/>
+      <w:pPr>
+        <w:ind w:left="5760" w:hanging="360"/>
+      </w:pPr>
+      <w:rPr>
+        <w:rFonts w:ascii="Courier New" w:hAnsi="Courier New" w:cs="Courier New" w:hint="default"/>
+      </w:rPr>
+    </w:lvl>
+    <w:lvl w:ilvl="8" w:tplc="04090005" w:tentative="1">
+      <w:start w:val="1"/>
+      <w:numFmt w:val="bullet"/>
+      <w:lvlText w:val=""/>
+      <w:lvlJc w:val="left"/>
+      <w:pPr>
+        <w:ind w:left="6480" w:hanging="360"/>
+      </w:pPr>
+      <w:rPr>
+        <w:rFonts w:ascii="Wingdings" w:hAnsi="Wingdings" w:hint="default"/>
+      </w:rPr>
+    </w:lvl>
+  </w:abstractNum>
+  <w:num w:numId="1" w16cid:durableId="1463771529">
+    <w:abstractNumId w:val="0"/>
+  </w:num>
+</w:numbering>
 </file>
 
 <file path=word/styles.xml><?xml version="1.0" encoding="utf-8"?>
@@ -439,6 +2794,92 @@
     <w:semiHidden/>
     <w:unhideWhenUsed/>
   </w:style>
+  <w:style w:type="paragraph" w:styleId="ListParagraph">
+    <w:name w:val="List Paragraph"/>
+    <w:basedOn w:val="Normal"/>
+    <w:uiPriority w:val="34"/>
+    <w:qFormat/>
+    <w:rsid w:val="00014570"/>
+    <w:pPr>
+      <w:ind w:left="720"/>
+      <w:contextualSpacing/>
+    </w:pPr>
+  </w:style>
+  <w:style w:type="character" w:styleId="Hyperlink">
+    <w:name w:val="Hyperlink"/>
+    <w:basedOn w:val="DefaultParagraphFont"/>
+    <w:uiPriority w:val="99"/>
+    <w:unhideWhenUsed/>
+    <w:rsid w:val="00DA2809"/>
+    <w:rPr>
+      <w:color w:val="0563C1" w:themeColor="hyperlink"/>
+      <w:u w:val="single"/>
+    </w:rPr>
+  </w:style>
+  <w:style w:type="character" w:styleId="UnresolvedMention">
+    <w:name w:val="Unresolved Mention"/>
+    <w:basedOn w:val="DefaultParagraphFont"/>
+    <w:uiPriority w:val="99"/>
+    <w:semiHidden/>
+    <w:unhideWhenUsed/>
+    <w:rsid w:val="00DA2809"/>
+    <w:rPr>
+      <w:color w:val="605E5C"/>
+      <w:shd w:val="clear" w:color="auto" w:fill="E1DFDD"/>
+    </w:rPr>
+  </w:style>
+  <w:style w:type="character" w:styleId="FollowedHyperlink">
+    <w:name w:val="FollowedHyperlink"/>
+    <w:basedOn w:val="DefaultParagraphFont"/>
+    <w:uiPriority w:val="99"/>
+    <w:semiHidden/>
+    <w:unhideWhenUsed/>
+    <w:rsid w:val="00081919"/>
+    <w:rPr>
+      <w:color w:val="954F72" w:themeColor="followedHyperlink"/>
+      <w:u w:val="single"/>
+    </w:rPr>
+  </w:style>
+  <w:style w:type="paragraph" w:styleId="NormalWeb">
+    <w:name w:val="Normal (Web)"/>
+    <w:basedOn w:val="Normal"/>
+    <w:uiPriority w:val="99"/>
+    <w:semiHidden/>
+    <w:unhideWhenUsed/>
+    <w:rsid w:val="00CB73A2"/>
+    <w:pPr>
+      <w:spacing w:before="100" w:beforeAutospacing="1" w:after="100" w:afterAutospacing="1" w:line="240" w:lineRule="auto"/>
+    </w:pPr>
+    <w:rPr>
+      <w:rFonts w:ascii="Times New Roman" w:eastAsia="Times New Roman" w:hAnsi="Times New Roman" w:cs="Times New Roman"/>
+      <w:sz w:val="24"/>
+      <w:szCs w:val="24"/>
+    </w:rPr>
+  </w:style>
+  <w:style w:type="character" w:styleId="Strong">
+    <w:name w:val="Strong"/>
+    <w:basedOn w:val="DefaultParagraphFont"/>
+    <w:uiPriority w:val="22"/>
+    <w:qFormat/>
+    <w:rsid w:val="00CB73A2"/>
+    <w:rPr>
+      <w:b/>
+      <w:bCs/>
+    </w:rPr>
+  </w:style>
+  <w:style w:type="character" w:styleId="HTMLCode">
+    <w:name w:val="HTML Code"/>
+    <w:basedOn w:val="DefaultParagraphFont"/>
+    <w:uiPriority w:val="99"/>
+    <w:semiHidden/>
+    <w:unhideWhenUsed/>
+    <w:rsid w:val="00CB73A2"/>
+    <w:rPr>
+      <w:rFonts w:ascii="Courier New" w:eastAsia="Times New Roman" w:hAnsi="Courier New" w:cs="Courier New"/>
+      <w:sz w:val="20"/>
+      <w:szCs w:val="20"/>
+    </w:rPr>
+  </w:style>
 </w:styles>
 </file>
 

</xml_diff>